<commit_message>
Complete Doc Log and Collaboration Summary
</commit_message>
<xml_diff>
--- a/DocLog(Assignment2).docx
+++ b/DocLog(Assignment2).docx
@@ -7,15 +7,26 @@
         <w:jc w:val="center"/>
         <w:rPr>
           <w:rFonts w:ascii="Times" w:hAnsi="Times"/>
-          <w:sz w:val="32"/>
-        </w:rPr>
-      </w:pPr>
-      <w:r>
-        <w:rPr>
-          <w:rFonts w:ascii="Times" w:hAnsi="Times"/>
-          <w:sz w:val="32"/>
-        </w:rPr>
-        <w:t>Group: Quang Vo, Ngoc Huynh, Keith Saldana</w:t>
+          <w:sz w:val="28"/>
+          <w:szCs w:val="30"/>
+        </w:rPr>
+      </w:pPr>
+      <w:r>
+        <w:rPr>
+          <w:rFonts w:ascii="Times" w:hAnsi="Times"/>
+          <w:sz w:val="28"/>
+          <w:szCs w:val="30"/>
+        </w:rPr>
+        <w:t xml:space="preserve">Group: </w:t>
+      </w:r>
+      <w:r>
+        <w:rPr>
+          <w:rFonts w:ascii="Times" w:hAnsi="Times"/>
+          <w:b/>
+          <w:sz w:val="28"/>
+          <w:szCs w:val="30"/>
+        </w:rPr>
+        <w:t>Quang Vo, Ngoc Huynh, Keith Saldana</w:t>
       </w:r>
     </w:p>
     <w:p>
@@ -23,20 +34,32 @@
         <w:jc w:val="center"/>
         <w:rPr>
           <w:rFonts w:ascii="Times" w:hAnsi="Times"/>
-          <w:sz w:val="32"/>
-        </w:rPr>
-      </w:pPr>
-      <w:r>
-        <w:rPr>
-          <w:rFonts w:ascii="Times" w:hAnsi="Times"/>
-          <w:sz w:val="32"/>
-        </w:rPr>
-        <w:t>Assignment 2 (Feb 7</w:t>
-      </w:r>
-      <w:r>
-        <w:rPr>
-          <w:rFonts w:ascii="Times" w:hAnsi="Times"/>
-          <w:sz w:val="32"/>
+          <w:sz w:val="28"/>
+          <w:szCs w:val="30"/>
+        </w:rPr>
+      </w:pPr>
+      <w:r>
+        <w:rPr>
+          <w:rFonts w:ascii="Times" w:hAnsi="Times"/>
+          <w:b/>
+          <w:sz w:val="28"/>
+          <w:szCs w:val="30"/>
+        </w:rPr>
+        <w:t>Assignment 2</w:t>
+      </w:r>
+      <w:r>
+        <w:rPr>
+          <w:rFonts w:ascii="Times" w:hAnsi="Times"/>
+          <w:sz w:val="28"/>
+          <w:szCs w:val="30"/>
+        </w:rPr>
+        <w:t xml:space="preserve"> (Feb 7</w:t>
+      </w:r>
+      <w:r>
+        <w:rPr>
+          <w:rFonts w:ascii="Times" w:hAnsi="Times"/>
+          <w:sz w:val="28"/>
+          <w:szCs w:val="30"/>
           <w:vertAlign w:val="superscript"/>
         </w:rPr>
         <w:t>th</w:t>
@@ -44,7 +67,8 @@
       <w:r>
         <w:rPr>
           <w:rFonts w:ascii="Times" w:hAnsi="Times"/>
-          <w:sz w:val="32"/>
+          <w:sz w:val="28"/>
+          <w:szCs w:val="30"/>
         </w:rPr>
         <w:t>, 2019)</w:t>
       </w:r>
@@ -54,13 +78,15 @@
         <w:jc w:val="center"/>
         <w:rPr>
           <w:rFonts w:ascii="Times" w:hAnsi="Times"/>
-          <w:sz w:val="32"/>
-        </w:rPr>
-      </w:pPr>
-      <w:r>
-        <w:rPr>
-          <w:rFonts w:ascii="Times" w:hAnsi="Times"/>
-          <w:sz w:val="32"/>
+          <w:sz w:val="28"/>
+          <w:szCs w:val="30"/>
+        </w:rPr>
+      </w:pPr>
+      <w:r>
+        <w:rPr>
+          <w:rFonts w:ascii="Times" w:hAnsi="Times"/>
+          <w:sz w:val="28"/>
+          <w:szCs w:val="30"/>
         </w:rPr>
         <w:t>Evolution Work</w:t>
       </w:r>
@@ -70,31 +96,19 @@
         <w:jc w:val="center"/>
         <w:rPr>
           <w:rFonts w:ascii="Times" w:hAnsi="Times"/>
-          <w:sz w:val="32"/>
-        </w:rPr>
-      </w:pPr>
-      <w:r>
-        <w:rPr>
-          <w:rFonts w:ascii="Times" w:hAnsi="Times"/>
-          <w:sz w:val="32"/>
+          <w:b/>
+          <w:sz w:val="28"/>
+          <w:szCs w:val="30"/>
+        </w:rPr>
+      </w:pPr>
+      <w:r>
+        <w:rPr>
+          <w:rFonts w:ascii="Times" w:hAnsi="Times"/>
+          <w:b/>
+          <w:sz w:val="28"/>
+          <w:szCs w:val="30"/>
         </w:rPr>
         <w:t>Documentation Log</w:t>
-      </w:r>
-    </w:p>
-    <w:p>
-      <w:pPr>
-        <w:jc w:val="center"/>
-        <w:rPr>
-          <w:rFonts w:ascii="Times" w:hAnsi="Times"/>
-          <w:sz w:val="32"/>
-        </w:rPr>
-      </w:pPr>
-      <w:r>
-        <w:rPr>
-          <w:rFonts w:ascii="Times" w:hAnsi="Times"/>
-          <w:sz w:val="32"/>
-        </w:rPr>
-        <w:t>(Created a command line interface)</w:t>
       </w:r>
     </w:p>
     <w:p>
@@ -299,43 +313,19 @@
         <w:rPr>
           <w:rFonts w:ascii="Times" w:hAnsi="Times"/>
         </w:rPr>
-        <w:t xml:space="preserve"> it </w:t>
-      </w:r>
-      <w:r>
-        <w:rPr>
-          <w:rFonts w:ascii="Times" w:hAnsi="Times"/>
-        </w:rPr>
-        <w:t>with</w:t>
-      </w:r>
-      <w:r>
-        <w:rPr>
-          <w:rFonts w:ascii="Times" w:hAnsi="Times"/>
-        </w:rPr>
-        <w:t xml:space="preserve"> a new main() </w:t>
-      </w:r>
-      <w:r>
-        <w:rPr>
-          <w:rFonts w:ascii="Times" w:hAnsi="Times"/>
-        </w:rPr>
-        <w:t>method</w:t>
-      </w:r>
-      <w:r>
-        <w:rPr>
-          <w:rFonts w:ascii="Times" w:hAnsi="Times"/>
-        </w:rPr>
-        <w:t>, and</w:t>
-      </w:r>
-      <w:r>
-        <w:rPr>
-          <w:rFonts w:ascii="Times" w:hAnsi="Times"/>
-        </w:rPr>
-        <w:t xml:space="preserve"> removed </w:t>
+        <w:t xml:space="preserve"> </w:t>
       </w:r>
       <w:r>
         <w:rPr>
           <w:rFonts w:ascii="Times" w:hAnsi="Times"/>
         </w:rPr>
         <w:t>the parameter</w:t>
+      </w:r>
+      <w:r>
+        <w:rPr>
+          <w:rFonts w:ascii="Times" w:hAnsi="Times"/>
+        </w:rPr>
+        <w:t xml:space="preserve"> from</w:t>
       </w:r>
     </w:p>
     <w:p>
@@ -393,30 +383,143 @@
         <w:rPr>
           <w:rFonts w:ascii="Times" w:hAnsi="Times"/>
         </w:rPr>
-        <w:t xml:space="preserve">                     throws </w:t>
+        <w:t>to</w:t>
+      </w:r>
+    </w:p>
+    <w:p>
+      <w:pPr>
+        <w:pStyle w:val="ListParagraph"/>
+        <w:ind w:left="1080"/>
+        <w:rPr>
+          <w:rFonts w:ascii="Times" w:hAnsi="Times"/>
+        </w:rPr>
+      </w:pPr>
+      <w:r>
+        <w:rPr>
+          <w:rFonts w:ascii="Times" w:hAnsi="Times"/>
+        </w:rPr>
+        <w:t>(</w:t>
+      </w:r>
+      <w:r>
+        <w:rPr>
+          <w:rFonts w:ascii="Times" w:hAnsi="Times"/>
+        </w:rPr>
+        <w:t xml:space="preserve">String </w:t>
       </w:r>
       <w:proofErr w:type="spellStart"/>
       <w:r>
         <w:rPr>
           <w:rFonts w:ascii="Times" w:hAnsi="Times"/>
         </w:rPr>
-        <w:t>ServletException</w:t>
+        <w:t>courseID</w:t>
       </w:r>
       <w:proofErr w:type="spellEnd"/>
       <w:r>
         <w:rPr>
           <w:rFonts w:ascii="Times" w:hAnsi="Times"/>
         </w:rPr>
-        <w:t xml:space="preserve">, </w:t>
+        <w:t>)</w:t>
+      </w:r>
+    </w:p>
+    <w:p>
+      <w:pPr>
+        <w:pStyle w:val="ListParagraph"/>
+        <w:ind w:left="1080"/>
+        <w:rPr>
+          <w:rFonts w:ascii="Times" w:hAnsi="Times"/>
+        </w:rPr>
+      </w:pPr>
+      <w:r>
+        <w:rPr>
+          <w:rFonts w:ascii="Times" w:hAnsi="Times"/>
+        </w:rPr>
+        <w:t xml:space="preserve">We also removed </w:t>
+      </w:r>
+      <w:r>
+        <w:rPr>
+          <w:rFonts w:ascii="Times" w:hAnsi="Times"/>
+        </w:rPr>
+        <w:t xml:space="preserve">the request-response cycle </w:t>
+      </w:r>
+      <w:r>
+        <w:rPr>
+          <w:rFonts w:ascii="Times" w:hAnsi="Times"/>
+        </w:rPr>
+        <w:t xml:space="preserve">and </w:t>
       </w:r>
       <w:proofErr w:type="spellStart"/>
       <w:r>
         <w:rPr>
           <w:rFonts w:ascii="Times" w:hAnsi="Times"/>
         </w:rPr>
-        <w:t>IOException</w:t>
+        <w:t>servletUtils</w:t>
       </w:r>
       <w:proofErr w:type="spellEnd"/>
+      <w:r>
+        <w:rPr>
+          <w:rFonts w:ascii="Times" w:hAnsi="Times"/>
+        </w:rPr>
+        <w:t xml:space="preserve"> parts</w:t>
+      </w:r>
+      <w:r>
+        <w:rPr>
+          <w:rFonts w:ascii="Times" w:hAnsi="Times"/>
+        </w:rPr>
+        <w:t xml:space="preserve"> in </w:t>
+      </w:r>
+      <w:proofErr w:type="spellStart"/>
+      <w:r>
+        <w:rPr>
+          <w:rFonts w:ascii="Times" w:hAnsi="Times"/>
+        </w:rPr>
+        <w:t>doGet</w:t>
+      </w:r>
+      <w:proofErr w:type="spellEnd"/>
+      <w:r>
+        <w:rPr>
+          <w:rFonts w:ascii="Times" w:hAnsi="Times"/>
+        </w:rPr>
+        <w:t xml:space="preserve">() that were previously used for the web app, </w:t>
+      </w:r>
+      <w:r>
+        <w:rPr>
+          <w:rFonts w:ascii="Times" w:hAnsi="Times"/>
+        </w:rPr>
+        <w:t>in order</w:t>
+      </w:r>
+      <w:r>
+        <w:rPr>
+          <w:rFonts w:ascii="Times" w:hAnsi="Times"/>
+        </w:rPr>
+        <w:t xml:space="preserve"> to have a simpler version that </w:t>
+      </w:r>
+      <w:r>
+        <w:rPr>
+          <w:rFonts w:ascii="Times" w:hAnsi="Times"/>
+        </w:rPr>
+        <w:t xml:space="preserve">works on the </w:t>
+      </w:r>
+      <w:r>
+        <w:rPr>
+          <w:rFonts w:ascii="Times" w:hAnsi="Times"/>
+        </w:rPr>
+        <w:t>command line</w:t>
+      </w:r>
+      <w:r>
+        <w:rPr>
+          <w:rFonts w:ascii="Times" w:hAnsi="Times"/>
+        </w:rPr>
+        <w:t>.</w:t>
+      </w:r>
+    </w:p>
+    <w:p>
+      <w:pPr>
+        <w:pStyle w:val="ListParagraph"/>
+        <w:ind w:left="1080"/>
+        <w:rPr>
+          <w:rFonts w:ascii="Times" w:hAnsi="Times"/>
+        </w:rPr>
+      </w:pPr>
     </w:p>
     <w:p>
       <w:pPr>
@@ -433,39 +536,100 @@
         <w:rPr>
           <w:rFonts w:ascii="Times" w:hAnsi="Times"/>
         </w:rPr>
-        <w:t xml:space="preserve">We also removed </w:t>
-      </w:r>
-      <w:r>
-        <w:rPr>
-          <w:rFonts w:ascii="Times" w:hAnsi="Times"/>
-        </w:rPr>
-        <w:t xml:space="preserve">the request-response cycle </w:t>
-      </w:r>
-      <w:r>
-        <w:rPr>
-          <w:rFonts w:ascii="Times" w:hAnsi="Times"/>
-        </w:rPr>
-        <w:t xml:space="preserve">and </w:t>
+        <w:t>We created a</w:t>
+      </w:r>
+      <w:r>
+        <w:rPr>
+          <w:rFonts w:ascii="Times" w:hAnsi="Times"/>
+        </w:rPr>
+        <w:t xml:space="preserve"> </w:t>
+      </w:r>
+      <w:r>
+        <w:rPr>
+          <w:rFonts w:ascii="Times" w:hAnsi="Times"/>
+          <w:b/>
+        </w:rPr>
+        <w:t>main()</w:t>
+      </w:r>
+      <w:r>
+        <w:rPr>
+          <w:rFonts w:ascii="Times" w:hAnsi="Times"/>
+        </w:rPr>
+        <w:t xml:space="preserve"> method</w:t>
+      </w:r>
+      <w:r>
+        <w:rPr>
+          <w:rFonts w:ascii="Times" w:hAnsi="Times"/>
+        </w:rPr>
+        <w:t xml:space="preserve"> inside quizschedule.java</w:t>
+      </w:r>
+      <w:r>
+        <w:rPr>
+          <w:rFonts w:ascii="Times" w:hAnsi="Times"/>
+        </w:rPr>
+        <w:t>,</w:t>
+      </w:r>
+      <w:r>
+        <w:rPr>
+          <w:rFonts w:ascii="Times" w:hAnsi="Times"/>
+        </w:rPr>
+        <w:t xml:space="preserve"> </w:t>
+      </w:r>
+      <w:r>
+        <w:rPr>
+          <w:rFonts w:ascii="Times" w:hAnsi="Times"/>
+        </w:rPr>
+        <w:t>and had</w:t>
+      </w:r>
+      <w:r>
+        <w:rPr>
+          <w:rFonts w:ascii="Times" w:hAnsi="Times"/>
+        </w:rPr>
+        <w:t xml:space="preserve"> a Scanner that</w:t>
+      </w:r>
+      <w:r>
+        <w:rPr>
+          <w:rFonts w:ascii="Times" w:hAnsi="Times"/>
+        </w:rPr>
+        <w:t xml:space="preserve"> reads</w:t>
+      </w:r>
+      <w:r>
+        <w:rPr>
+          <w:rFonts w:ascii="Times" w:hAnsi="Times"/>
+        </w:rPr>
+        <w:t xml:space="preserve"> </w:t>
+      </w:r>
+      <w:r>
+        <w:rPr>
+          <w:rFonts w:ascii="Times" w:hAnsi="Times"/>
+        </w:rPr>
+        <w:t xml:space="preserve">the </w:t>
       </w:r>
       <w:proofErr w:type="spellStart"/>
       <w:r>
         <w:rPr>
           <w:rFonts w:ascii="Times" w:hAnsi="Times"/>
         </w:rPr>
-        <w:t>servletUtils</w:t>
+        <w:t>courseID</w:t>
       </w:r>
       <w:proofErr w:type="spellEnd"/>
       <w:r>
         <w:rPr>
           <w:rFonts w:ascii="Times" w:hAnsi="Times"/>
         </w:rPr>
-        <w:t xml:space="preserve"> parts</w:t>
-      </w:r>
-      <w:r>
-        <w:rPr>
-          <w:rFonts w:ascii="Times" w:hAnsi="Times"/>
-        </w:rPr>
-        <w:t xml:space="preserve"> in </w:t>
+        <w:t xml:space="preserve"> </w:t>
+      </w:r>
+      <w:r>
+        <w:rPr>
+          <w:rFonts w:ascii="Times" w:hAnsi="Times"/>
+        </w:rPr>
+        <w:t>entered by the user</w:t>
+      </w:r>
+      <w:r>
+        <w:rPr>
+          <w:rFonts w:ascii="Times" w:hAnsi="Times"/>
+        </w:rPr>
+        <w:t xml:space="preserve"> and passes it to </w:t>
       </w:r>
       <w:proofErr w:type="spellStart"/>
       <w:r>
@@ -479,43 +643,12 @@
         <w:rPr>
           <w:rFonts w:ascii="Times" w:hAnsi="Times"/>
         </w:rPr>
-        <w:t xml:space="preserve">() that were previously used for the web app, </w:t>
-      </w:r>
-      <w:r>
-        <w:rPr>
-          <w:rFonts w:ascii="Times" w:hAnsi="Times"/>
-        </w:rPr>
-        <w:t>in order</w:t>
-      </w:r>
-      <w:r>
-        <w:rPr>
-          <w:rFonts w:ascii="Times" w:hAnsi="Times"/>
-        </w:rPr>
-        <w:t xml:space="preserve"> to have a simpler version that </w:t>
-      </w:r>
-      <w:r>
-        <w:rPr>
-          <w:rFonts w:ascii="Times" w:hAnsi="Times"/>
-        </w:rPr>
-        <w:t xml:space="preserve">works on the </w:t>
-      </w:r>
-      <w:r>
-        <w:rPr>
-          <w:rFonts w:ascii="Times" w:hAnsi="Times"/>
-        </w:rPr>
-        <w:t>command line</w:t>
-      </w:r>
-      <w:r>
-        <w:rPr>
-          <w:rFonts w:ascii="Times" w:hAnsi="Times"/>
-        </w:rPr>
-        <w:t>.</w:t>
+        <w:t>() method.</w:t>
       </w:r>
     </w:p>
     <w:p>
       <w:pPr>
         <w:pStyle w:val="ListParagraph"/>
-        <w:ind w:left="1080"/>
         <w:rPr>
           <w:rFonts w:ascii="Times" w:hAnsi="Times"/>
         </w:rPr>
@@ -536,26 +669,70 @@
         <w:rPr>
           <w:rFonts w:ascii="Times" w:hAnsi="Times"/>
         </w:rPr>
-        <w:t xml:space="preserve">In new </w:t>
-      </w:r>
+        <w:t xml:space="preserve">We created </w:t>
+      </w:r>
+      <w:proofErr w:type="spellStart"/>
       <w:r>
         <w:rPr>
           <w:rFonts w:ascii="Times" w:hAnsi="Times"/>
           <w:b/>
         </w:rPr>
-        <w:t>main()</w:t>
-      </w:r>
-      <w:r>
-        <w:rPr>
-          <w:rFonts w:ascii="Times" w:hAnsi="Times"/>
-        </w:rPr>
-        <w:t xml:space="preserve"> method,</w:t>
-      </w:r>
-      <w:r>
-        <w:rPr>
-          <w:rFonts w:ascii="Times" w:hAnsi="Times"/>
-        </w:rPr>
-        <w:t xml:space="preserve"> there will be a Scanner that</w:t>
+        <w:t>getSelection</w:t>
+      </w:r>
+      <w:r>
+        <w:rPr>
+          <w:rFonts w:ascii="Times" w:hAnsi="Times"/>
+          <w:b/>
+        </w:rPr>
+        <w:t>s</w:t>
+      </w:r>
+      <w:proofErr w:type="spellEnd"/>
+      <w:r>
+        <w:rPr>
+          <w:rFonts w:ascii="Times" w:hAnsi="Times"/>
+          <w:b/>
+        </w:rPr>
+        <w:t>()</w:t>
+      </w:r>
+      <w:r>
+        <w:rPr>
+          <w:rFonts w:ascii="Times" w:hAnsi="Times"/>
+        </w:rPr>
+        <w:t xml:space="preserve"> and </w:t>
+      </w:r>
+      <w:proofErr w:type="spellStart"/>
+      <w:r>
+        <w:rPr>
+          <w:rFonts w:ascii="Times" w:hAnsi="Times"/>
+          <w:b/>
+        </w:rPr>
+        <w:t>getInput</w:t>
+      </w:r>
+      <w:proofErr w:type="spellEnd"/>
+      <w:r>
+        <w:rPr>
+          <w:rFonts w:ascii="Times" w:hAnsi="Times"/>
+          <w:b/>
+        </w:rPr>
+        <w:t>()</w:t>
+      </w:r>
+      <w:r>
+        <w:rPr>
+          <w:rFonts w:ascii="Times" w:hAnsi="Times"/>
+        </w:rPr>
+        <w:t xml:space="preserve"> methods </w:t>
+      </w:r>
+      <w:r>
+        <w:rPr>
+          <w:rFonts w:ascii="Times" w:hAnsi="Times"/>
+        </w:rPr>
+        <w:t>to read the</w:t>
+      </w:r>
+      <w:r>
+        <w:rPr>
+          <w:rFonts w:ascii="Times" w:hAnsi="Times"/>
+        </w:rPr>
+        <w:t xml:space="preserve"> name,</w:t>
       </w:r>
       <w:r>
         <w:rPr>
@@ -563,34 +740,40 @@
         </w:rPr>
         <w:t xml:space="preserve"> </w:t>
       </w:r>
-      <w:r>
-        <w:rPr>
-          <w:rFonts w:ascii="Times" w:hAnsi="Times"/>
-        </w:rPr>
-        <w:t xml:space="preserve">the user will be asked to enter the </w:t>
-      </w:r>
       <w:proofErr w:type="spellStart"/>
       <w:r>
         <w:rPr>
           <w:rFonts w:ascii="Times" w:hAnsi="Times"/>
         </w:rPr>
-        <w:t>courseID</w:t>
+        <w:t>quizID</w:t>
       </w:r>
       <w:proofErr w:type="spellEnd"/>
       <w:r>
         <w:rPr>
           <w:rFonts w:ascii="Times" w:hAnsi="Times"/>
         </w:rPr>
-        <w:t xml:space="preserve">. </w:t>
-      </w:r>
-      <w:r>
-        <w:rPr>
-          <w:rFonts w:ascii="Times" w:hAnsi="Times"/>
-        </w:rPr>
-        <w:t>(we will have more here later)</w:t>
-      </w:r>
-      <w:bookmarkStart w:id="0" w:name="_GoBack"/>
-      <w:bookmarkEnd w:id="0"/>
+        <w:t>,</w:t>
+      </w:r>
+      <w:r>
+        <w:rPr>
+          <w:rFonts w:ascii="Times" w:hAnsi="Times"/>
+        </w:rPr>
+        <w:t xml:space="preserve"> and </w:t>
+      </w:r>
+      <w:proofErr w:type="spellStart"/>
+      <w:r>
+        <w:rPr>
+          <w:rFonts w:ascii="Times" w:hAnsi="Times"/>
+        </w:rPr>
+        <w:t>retakeID</w:t>
+      </w:r>
+      <w:proofErr w:type="spellEnd"/>
+      <w:r>
+        <w:rPr>
+          <w:rFonts w:ascii="Times" w:hAnsi="Times"/>
+        </w:rPr>
+        <w:t xml:space="preserve"> selected by the user.</w:t>
+      </w:r>
     </w:p>
     <w:p>
       <w:pPr>
@@ -1082,68 +1265,853 @@
     <w:p>
       <w:pPr>
         <w:pStyle w:val="ListParagraph"/>
+        <w:ind w:left="1080"/>
+        <w:rPr>
+          <w:rFonts w:ascii="Times" w:hAnsi="Times"/>
+        </w:rPr>
+      </w:pPr>
+      <w:r>
+        <w:rPr>
+          <w:rFonts w:ascii="Times" w:hAnsi="Times"/>
+        </w:rPr>
+        <w:t xml:space="preserve">We also removed the unnecessary request-response cycle and </w:t>
+      </w:r>
+      <w:proofErr w:type="spellStart"/>
+      <w:r>
+        <w:rPr>
+          <w:rFonts w:ascii="Times" w:hAnsi="Times"/>
+        </w:rPr>
+        <w:t>servletUtils</w:t>
+      </w:r>
+      <w:proofErr w:type="spellEnd"/>
+      <w:r>
+        <w:rPr>
+          <w:rFonts w:ascii="Times" w:hAnsi="Times"/>
+        </w:rPr>
+        <w:t xml:space="preserve"> part, </w:t>
+      </w:r>
+      <w:r>
+        <w:rPr>
+          <w:rFonts w:ascii="Times" w:hAnsi="Times"/>
+        </w:rPr>
+        <w:t xml:space="preserve">changed </w:t>
+      </w:r>
+      <w:proofErr w:type="spellStart"/>
+      <w:r>
+        <w:rPr>
+          <w:rFonts w:ascii="Times" w:hAnsi="Times"/>
+        </w:rPr>
+        <w:t>out.println</w:t>
+      </w:r>
+      <w:proofErr w:type="spellEnd"/>
+      <w:r>
+        <w:rPr>
+          <w:rFonts w:ascii="Times" w:hAnsi="Times"/>
+        </w:rPr>
+        <w:t xml:space="preserve">() to </w:t>
+      </w:r>
+      <w:proofErr w:type="spellStart"/>
+      <w:r>
+        <w:rPr>
+          <w:rFonts w:ascii="Times" w:hAnsi="Times"/>
+        </w:rPr>
+        <w:t>System.out.println</w:t>
+      </w:r>
+      <w:proofErr w:type="spellEnd"/>
+      <w:r>
+        <w:rPr>
+          <w:rFonts w:ascii="Times" w:hAnsi="Times"/>
+        </w:rPr>
+        <w:t>(), and removed everything that was used to display the body of the HTML.</w:t>
+      </w:r>
+    </w:p>
+    <w:p>
+      <w:pPr>
+        <w:rPr>
+          <w:rFonts w:ascii="Times" w:hAnsi="Times"/>
+        </w:rPr>
+      </w:pPr>
+      <w:r>
+        <w:rPr>
+          <w:rFonts w:ascii="Times" w:hAnsi="Times"/>
+        </w:rPr>
+        <w:br w:type="page"/>
+      </w:r>
+    </w:p>
+    <w:p>
+      <w:pPr>
+        <w:jc w:val="center"/>
+        <w:rPr>
+          <w:rFonts w:ascii="Times" w:hAnsi="Times"/>
+          <w:sz w:val="28"/>
+          <w:szCs w:val="30"/>
+        </w:rPr>
+      </w:pPr>
+      <w:r>
+        <w:rPr>
+          <w:rFonts w:ascii="Times" w:hAnsi="Times"/>
+          <w:sz w:val="28"/>
+          <w:szCs w:val="30"/>
+        </w:rPr>
+        <w:lastRenderedPageBreak/>
+        <w:t xml:space="preserve">Group: </w:t>
+      </w:r>
+      <w:r>
+        <w:rPr>
+          <w:rFonts w:ascii="Times" w:hAnsi="Times"/>
+          <w:b/>
+          <w:sz w:val="28"/>
+          <w:szCs w:val="30"/>
+        </w:rPr>
+        <w:t>Quang Vo, Ngoc Huynh, Keith Saldana</w:t>
+      </w:r>
+      <w:r>
+        <w:rPr>
+          <w:rFonts w:ascii="Times" w:hAnsi="Times"/>
+          <w:sz w:val="28"/>
+          <w:szCs w:val="30"/>
+        </w:rPr>
+        <w:t>.</w:t>
+      </w:r>
+    </w:p>
+    <w:p>
+      <w:pPr>
+        <w:jc w:val="center"/>
+        <w:rPr>
+          <w:rFonts w:ascii="Times" w:hAnsi="Times"/>
+          <w:sz w:val="28"/>
+          <w:szCs w:val="30"/>
+        </w:rPr>
+      </w:pPr>
+      <w:r>
+        <w:rPr>
+          <w:rFonts w:ascii="Times" w:hAnsi="Times"/>
+          <w:b/>
+          <w:sz w:val="28"/>
+          <w:szCs w:val="30"/>
+        </w:rPr>
+        <w:t>Assignment 2</w:t>
+      </w:r>
+      <w:r>
+        <w:rPr>
+          <w:rFonts w:ascii="Times" w:hAnsi="Times"/>
+          <w:sz w:val="28"/>
+          <w:szCs w:val="30"/>
+        </w:rPr>
+        <w:t xml:space="preserve"> (Feb 7</w:t>
+      </w:r>
+      <w:r>
+        <w:rPr>
+          <w:rFonts w:ascii="Times" w:hAnsi="Times"/>
+          <w:sz w:val="28"/>
+          <w:szCs w:val="30"/>
+          <w:vertAlign w:val="superscript"/>
+        </w:rPr>
+        <w:t>th</w:t>
+      </w:r>
+      <w:r>
+        <w:rPr>
+          <w:rFonts w:ascii="Times" w:hAnsi="Times"/>
+          <w:sz w:val="28"/>
+          <w:szCs w:val="30"/>
+        </w:rPr>
+        <w:t>, 2019)</w:t>
+      </w:r>
+    </w:p>
+    <w:p>
+      <w:pPr>
+        <w:jc w:val="center"/>
+        <w:rPr>
+          <w:rFonts w:ascii="Times" w:hAnsi="Times"/>
+          <w:sz w:val="28"/>
+          <w:szCs w:val="30"/>
+        </w:rPr>
+      </w:pPr>
+      <w:r>
+        <w:rPr>
+          <w:rFonts w:ascii="Times" w:hAnsi="Times"/>
+          <w:sz w:val="28"/>
+          <w:szCs w:val="30"/>
+        </w:rPr>
+        <w:t>Evolution Work</w:t>
+      </w:r>
+    </w:p>
+    <w:p>
+      <w:pPr>
+        <w:jc w:val="center"/>
+        <w:rPr>
+          <w:rFonts w:ascii="Times" w:hAnsi="Times"/>
+          <w:b/>
+          <w:sz w:val="28"/>
+          <w:szCs w:val="30"/>
+        </w:rPr>
+      </w:pPr>
+      <w:r>
+        <w:rPr>
+          <w:rFonts w:ascii="Times" w:hAnsi="Times"/>
+          <w:b/>
+          <w:sz w:val="28"/>
+          <w:szCs w:val="30"/>
+        </w:rPr>
+        <w:t>Collaboration Summary</w:t>
+      </w:r>
+    </w:p>
+    <w:p>
+      <w:pPr>
+        <w:jc w:val="center"/>
+        <w:rPr>
+          <w:rFonts w:ascii="Times" w:hAnsi="Times"/>
+          <w:b/>
+          <w:sz w:val="28"/>
+          <w:szCs w:val="30"/>
+        </w:rPr>
+      </w:pPr>
+    </w:p>
+    <w:p>
+      <w:pPr>
+        <w:pStyle w:val="ListParagraph"/>
         <w:numPr>
           <w:ilvl w:val="0"/>
-          <w:numId w:val="3"/>
+          <w:numId w:val="7"/>
         </w:numPr>
         <w:rPr>
           <w:rFonts w:ascii="Times" w:hAnsi="Times"/>
-        </w:rPr>
-      </w:pPr>
-      <w:r>
-        <w:rPr>
-          <w:rFonts w:ascii="Times" w:hAnsi="Times"/>
-        </w:rPr>
-        <w:t xml:space="preserve">We also removed the unnecessary request-response cycle and </w:t>
+          <w:b/>
+          <w:szCs w:val="30"/>
+        </w:rPr>
+      </w:pPr>
+      <w:r>
+        <w:rPr>
+          <w:rFonts w:ascii="Times" w:hAnsi="Times"/>
+          <w:szCs w:val="30"/>
+        </w:rPr>
+        <w:t xml:space="preserve">We created a </w:t>
+      </w:r>
+      <w:r>
+        <w:rPr>
+          <w:rFonts w:ascii="Times" w:hAnsi="Times"/>
+          <w:b/>
+          <w:szCs w:val="30"/>
+        </w:rPr>
+        <w:t>Command Line Interface.</w:t>
+      </w:r>
+    </w:p>
+    <w:p>
+      <w:pPr>
+        <w:pStyle w:val="ListParagraph"/>
+        <w:rPr>
+          <w:rFonts w:ascii="Times" w:hAnsi="Times"/>
+          <w:b/>
+          <w:szCs w:val="30"/>
+        </w:rPr>
+      </w:pPr>
+    </w:p>
+    <w:p>
+      <w:pPr>
+        <w:pStyle w:val="ListParagraph"/>
+        <w:numPr>
+          <w:ilvl w:val="0"/>
+          <w:numId w:val="7"/>
+        </w:numPr>
+        <w:rPr>
+          <w:rFonts w:ascii="Times" w:hAnsi="Times"/>
+          <w:szCs w:val="30"/>
+        </w:rPr>
+      </w:pPr>
+      <w:r>
+        <w:rPr>
+          <w:rFonts w:ascii="Times" w:hAnsi="Times"/>
+          <w:szCs w:val="30"/>
+        </w:rPr>
+        <w:t>We placed our source files in on Ngoc’s GitHub, with the link below:</w:t>
+      </w:r>
+    </w:p>
+    <w:p>
+      <w:pPr>
+        <w:pStyle w:val="ListParagraph"/>
+        <w:ind w:left="1080"/>
+        <w:rPr>
+          <w:rFonts w:ascii="Times" w:hAnsi="Times"/>
+          <w:szCs w:val="30"/>
+        </w:rPr>
+      </w:pPr>
+      <w:hyperlink r:id="rId5" w:history="1">
+        <w:r>
+          <w:rPr>
+            <w:rStyle w:val="Hyperlink"/>
+            <w:rFonts w:ascii="Times" w:hAnsi="Times"/>
+            <w:szCs w:val="30"/>
+          </w:rPr>
+          <w:t>https://github.com/nhuynh0125/quizretakes</w:t>
+        </w:r>
+      </w:hyperlink>
+    </w:p>
+    <w:p>
+      <w:pPr>
+        <w:pStyle w:val="ListParagraph"/>
+        <w:ind w:left="1080"/>
+        <w:rPr>
+          <w:rFonts w:ascii="Times" w:hAnsi="Times"/>
+          <w:szCs w:val="30"/>
+        </w:rPr>
+      </w:pPr>
+    </w:p>
+    <w:p>
+      <w:pPr>
+        <w:pStyle w:val="ListParagraph"/>
+        <w:numPr>
+          <w:ilvl w:val="0"/>
+          <w:numId w:val="9"/>
+        </w:numPr>
+        <w:rPr>
+          <w:rFonts w:ascii="Times" w:hAnsi="Times"/>
+          <w:szCs w:val="30"/>
+        </w:rPr>
+      </w:pPr>
+      <w:r>
+        <w:rPr>
+          <w:rFonts w:ascii="Times" w:hAnsi="Times"/>
+          <w:szCs w:val="30"/>
+        </w:rPr>
+        <w:t>What we did:</w:t>
+      </w:r>
+    </w:p>
+    <w:p>
+      <w:pPr>
+        <w:pStyle w:val="ListParagraph"/>
+        <w:numPr>
+          <w:ilvl w:val="0"/>
+          <w:numId w:val="10"/>
+        </w:numPr>
+        <w:rPr>
+          <w:rFonts w:ascii="Times" w:hAnsi="Times"/>
+          <w:szCs w:val="30"/>
+        </w:rPr>
+      </w:pPr>
+      <w:r>
+        <w:rPr>
+          <w:rFonts w:ascii="Times" w:hAnsi="Times"/>
+          <w:szCs w:val="30"/>
+        </w:rPr>
+        <w:t xml:space="preserve">Keith Saldana: </w:t>
+      </w:r>
+      <w:r>
+        <w:rPr>
+          <w:rFonts w:ascii="Times" w:hAnsi="Times"/>
+          <w:szCs w:val="30"/>
+        </w:rPr>
+        <w:t>Keith</w:t>
+      </w:r>
+      <w:r>
+        <w:rPr>
+          <w:rFonts w:ascii="Times" w:hAnsi="Times"/>
+          <w:szCs w:val="30"/>
+        </w:rPr>
+        <w:t xml:space="preserve"> modif</w:t>
+      </w:r>
+      <w:r>
+        <w:rPr>
+          <w:rFonts w:ascii="Times" w:hAnsi="Times"/>
+          <w:szCs w:val="30"/>
+        </w:rPr>
+        <w:t>ied</w:t>
+      </w:r>
+      <w:r>
+        <w:rPr>
+          <w:rFonts w:ascii="Times" w:hAnsi="Times"/>
+          <w:szCs w:val="30"/>
+        </w:rPr>
+        <w:t xml:space="preserve"> the software to run on CLI</w:t>
+      </w:r>
+      <w:r>
+        <w:rPr>
+          <w:rFonts w:ascii="Times" w:hAnsi="Times"/>
+          <w:szCs w:val="30"/>
+        </w:rPr>
+        <w:t>. Keith</w:t>
+      </w:r>
+      <w:r>
+        <w:rPr>
+          <w:rFonts w:ascii="Times" w:hAnsi="Times"/>
+          <w:szCs w:val="30"/>
+        </w:rPr>
+        <w:t xml:space="preserve"> analyzed</w:t>
+      </w:r>
+      <w:r>
+        <w:rPr>
+          <w:rFonts w:ascii="Times" w:hAnsi="Times"/>
+          <w:szCs w:val="30"/>
+        </w:rPr>
+        <w:t xml:space="preserve"> the methods in</w:t>
+      </w:r>
+      <w:r>
+        <w:rPr>
+          <w:rFonts w:ascii="Times" w:hAnsi="Times"/>
+          <w:szCs w:val="30"/>
+        </w:rPr>
+        <w:t xml:space="preserve"> the given code, </w:t>
+      </w:r>
+      <w:r>
+        <w:rPr>
+          <w:rFonts w:ascii="Times" w:hAnsi="Times"/>
+          <w:szCs w:val="30"/>
+        </w:rPr>
+        <w:t xml:space="preserve">and tried to make minimal changes </w:t>
+      </w:r>
+      <w:r>
+        <w:rPr>
+          <w:rFonts w:ascii="Times" w:hAnsi="Times"/>
+          <w:szCs w:val="30"/>
+        </w:rPr>
+        <w:t xml:space="preserve">(such as creating a main() method, changing methods’ parameters, adding helper methods, </w:t>
       </w:r>
       <w:proofErr w:type="spellStart"/>
       <w:r>
         <w:rPr>
           <w:rFonts w:ascii="Times" w:hAnsi="Times"/>
-        </w:rPr>
-        <w:t>servletUtils</w:t>
+          <w:szCs w:val="30"/>
+        </w:rPr>
+        <w:t>etc</w:t>
       </w:r>
       <w:proofErr w:type="spellEnd"/>
       <w:r>
         <w:rPr>
           <w:rFonts w:ascii="Times" w:hAnsi="Times"/>
-        </w:rPr>
-        <w:t xml:space="preserve"> part, </w:t>
-      </w:r>
-      <w:r>
-        <w:rPr>
-          <w:rFonts w:ascii="Times" w:hAnsi="Times"/>
-        </w:rPr>
-        <w:t xml:space="preserve">changed </w:t>
-      </w:r>
-      <w:proofErr w:type="spellStart"/>
-      <w:r>
-        <w:rPr>
-          <w:rFonts w:ascii="Times" w:hAnsi="Times"/>
-        </w:rPr>
-        <w:t>out.println</w:t>
-      </w:r>
-      <w:proofErr w:type="spellEnd"/>
-      <w:r>
-        <w:rPr>
-          <w:rFonts w:ascii="Times" w:hAnsi="Times"/>
-        </w:rPr>
-        <w:t xml:space="preserve">() to </w:t>
-      </w:r>
-      <w:proofErr w:type="spellStart"/>
-      <w:r>
-        <w:rPr>
-          <w:rFonts w:ascii="Times" w:hAnsi="Times"/>
-        </w:rPr>
-        <w:t>System.out.println</w:t>
-      </w:r>
-      <w:proofErr w:type="spellEnd"/>
-      <w:r>
-        <w:rPr>
-          <w:rFonts w:ascii="Times" w:hAnsi="Times"/>
-        </w:rPr>
-        <w:t>(), and removed everything that was used to display the body of the HTML.</w:t>
-      </w:r>
+          <w:szCs w:val="30"/>
+        </w:rPr>
+        <w:t>) to make the software work on CL</w:t>
+      </w:r>
+      <w:bookmarkStart w:id="0" w:name="_GoBack"/>
+      <w:bookmarkEnd w:id="0"/>
+      <w:r>
+        <w:rPr>
+          <w:rFonts w:ascii="Times" w:hAnsi="Times"/>
+          <w:szCs w:val="30"/>
+        </w:rPr>
+        <w:t xml:space="preserve"> and still maintainable. </w:t>
+      </w:r>
+    </w:p>
+    <w:p>
+      <w:pPr>
+        <w:pStyle w:val="ListParagraph"/>
+        <w:ind w:left="1440"/>
+        <w:rPr>
+          <w:rFonts w:ascii="Times" w:hAnsi="Times"/>
+          <w:szCs w:val="30"/>
+        </w:rPr>
+      </w:pPr>
+    </w:p>
+    <w:p>
+      <w:pPr>
+        <w:pStyle w:val="ListParagraph"/>
+        <w:numPr>
+          <w:ilvl w:val="0"/>
+          <w:numId w:val="10"/>
+        </w:numPr>
+        <w:rPr>
+          <w:rFonts w:ascii="Times" w:hAnsi="Times"/>
+          <w:szCs w:val="30"/>
+        </w:rPr>
+      </w:pPr>
+      <w:r>
+        <w:rPr>
+          <w:rFonts w:ascii="Times" w:hAnsi="Times"/>
+          <w:szCs w:val="30"/>
+        </w:rPr>
+        <w:t>Ngoc Huynh:</w:t>
+      </w:r>
+      <w:r>
+        <w:rPr>
+          <w:rFonts w:ascii="Times" w:hAnsi="Times"/>
+          <w:szCs w:val="30"/>
+        </w:rPr>
+        <w:t xml:space="preserve"> Ngoc wrote the </w:t>
+      </w:r>
+      <w:r>
+        <w:rPr>
+          <w:rFonts w:ascii="Times" w:hAnsi="Times"/>
+          <w:szCs w:val="30"/>
+        </w:rPr>
+        <w:t>M</w:t>
+      </w:r>
+      <w:r>
+        <w:rPr>
+          <w:rFonts w:ascii="Times" w:hAnsi="Times"/>
+          <w:szCs w:val="30"/>
+        </w:rPr>
+        <w:t xml:space="preserve">aintainability </w:t>
+      </w:r>
+      <w:r>
+        <w:rPr>
+          <w:rFonts w:ascii="Times" w:hAnsi="Times"/>
+          <w:szCs w:val="30"/>
+        </w:rPr>
+        <w:t>A</w:t>
+      </w:r>
+      <w:r>
+        <w:rPr>
+          <w:rFonts w:ascii="Times" w:hAnsi="Times"/>
+          <w:szCs w:val="30"/>
+        </w:rPr>
+        <w:t xml:space="preserve">ssessment on what </w:t>
+      </w:r>
+      <w:r>
+        <w:rPr>
+          <w:rFonts w:ascii="Times" w:hAnsi="Times"/>
+          <w:szCs w:val="30"/>
+        </w:rPr>
+        <w:t xml:space="preserve">we think </w:t>
+      </w:r>
+      <w:r>
+        <w:rPr>
+          <w:rFonts w:ascii="Times" w:hAnsi="Times"/>
+          <w:szCs w:val="30"/>
+        </w:rPr>
+        <w:t xml:space="preserve">the </w:t>
+      </w:r>
+      <w:r>
+        <w:rPr>
+          <w:rFonts w:ascii="Times" w:hAnsi="Times"/>
+          <w:szCs w:val="30"/>
+        </w:rPr>
+        <w:t>original programmers d</w:t>
+      </w:r>
+      <w:r>
+        <w:rPr>
+          <w:rFonts w:ascii="Times" w:hAnsi="Times"/>
+          <w:szCs w:val="30"/>
+        </w:rPr>
+        <w:t>id</w:t>
+      </w:r>
+      <w:r>
+        <w:rPr>
+          <w:rFonts w:ascii="Times" w:hAnsi="Times"/>
+          <w:szCs w:val="30"/>
+        </w:rPr>
+        <w:t xml:space="preserve"> that made </w:t>
+      </w:r>
+      <w:r>
+        <w:rPr>
+          <w:rFonts w:ascii="Times" w:hAnsi="Times"/>
+          <w:szCs w:val="30"/>
+        </w:rPr>
+        <w:t>the software</w:t>
+      </w:r>
+      <w:r>
+        <w:rPr>
+          <w:rFonts w:ascii="Times" w:hAnsi="Times"/>
+          <w:szCs w:val="30"/>
+        </w:rPr>
+        <w:t xml:space="preserve"> hard</w:t>
+      </w:r>
+      <w:r>
+        <w:rPr>
+          <w:rFonts w:ascii="Times" w:hAnsi="Times"/>
+          <w:szCs w:val="30"/>
+        </w:rPr>
+        <w:t>/easy</w:t>
+      </w:r>
+      <w:r>
+        <w:rPr>
+          <w:rFonts w:ascii="Times" w:hAnsi="Times"/>
+          <w:szCs w:val="30"/>
+        </w:rPr>
+        <w:t xml:space="preserve"> to change</w:t>
+      </w:r>
+      <w:r>
+        <w:rPr>
+          <w:rFonts w:ascii="Times" w:hAnsi="Times"/>
+          <w:szCs w:val="30"/>
+        </w:rPr>
+        <w:t xml:space="preserve">, and what we would do differently </w:t>
+      </w:r>
+      <w:r>
+        <w:rPr>
+          <w:rFonts w:ascii="Times" w:hAnsi="Times"/>
+          <w:szCs w:val="30"/>
+        </w:rPr>
+        <w:t>next time</w:t>
+      </w:r>
+      <w:r>
+        <w:rPr>
+          <w:rFonts w:ascii="Times" w:hAnsi="Times"/>
+          <w:szCs w:val="30"/>
+        </w:rPr>
+        <w:t xml:space="preserve">. Also, </w:t>
+      </w:r>
+      <w:r>
+        <w:rPr>
+          <w:rFonts w:ascii="Times" w:hAnsi="Times"/>
+          <w:szCs w:val="30"/>
+        </w:rPr>
+        <w:t>Ngoc</w:t>
+      </w:r>
+      <w:r>
+        <w:rPr>
+          <w:rFonts w:ascii="Times" w:hAnsi="Times"/>
+          <w:szCs w:val="30"/>
+        </w:rPr>
+        <w:t xml:space="preserve"> thoroughly</w:t>
+      </w:r>
+      <w:r>
+        <w:rPr>
+          <w:rFonts w:ascii="Times" w:hAnsi="Times"/>
+          <w:szCs w:val="30"/>
+        </w:rPr>
+        <w:t xml:space="preserve"> tested</w:t>
+      </w:r>
+      <w:r>
+        <w:rPr>
+          <w:rFonts w:ascii="Times" w:hAnsi="Times"/>
+          <w:szCs w:val="30"/>
+        </w:rPr>
+        <w:t xml:space="preserve"> and added quick fixes to</w:t>
+      </w:r>
+      <w:r>
+        <w:rPr>
+          <w:rFonts w:ascii="Times" w:hAnsi="Times"/>
+          <w:szCs w:val="30"/>
+        </w:rPr>
+        <w:t xml:space="preserve"> the </w:t>
+      </w:r>
+      <w:r>
+        <w:rPr>
+          <w:rFonts w:ascii="Times" w:hAnsi="Times"/>
+          <w:szCs w:val="30"/>
+        </w:rPr>
+        <w:t>code</w:t>
+      </w:r>
+      <w:r>
+        <w:rPr>
+          <w:rFonts w:ascii="Times" w:hAnsi="Times"/>
+          <w:szCs w:val="30"/>
+        </w:rPr>
+        <w:t xml:space="preserve"> to make sure it is working probably</w:t>
+      </w:r>
+      <w:r>
+        <w:rPr>
+          <w:rFonts w:ascii="Times" w:hAnsi="Times"/>
+          <w:szCs w:val="30"/>
+        </w:rPr>
+        <w:t>.</w:t>
+      </w:r>
+    </w:p>
+    <w:p>
+      <w:pPr>
+        <w:pStyle w:val="ListParagraph"/>
+        <w:ind w:left="1440"/>
+        <w:rPr>
+          <w:rFonts w:ascii="Times" w:hAnsi="Times"/>
+          <w:szCs w:val="30"/>
+        </w:rPr>
+      </w:pPr>
+    </w:p>
+    <w:p>
+      <w:pPr>
+        <w:pStyle w:val="ListParagraph"/>
+        <w:numPr>
+          <w:ilvl w:val="0"/>
+          <w:numId w:val="10"/>
+        </w:numPr>
+        <w:rPr>
+          <w:rFonts w:ascii="Times" w:hAnsi="Times"/>
+          <w:szCs w:val="30"/>
+        </w:rPr>
+      </w:pPr>
+      <w:r>
+        <w:rPr>
+          <w:rFonts w:ascii="Times" w:hAnsi="Times"/>
+          <w:szCs w:val="30"/>
+        </w:rPr>
+        <w:t xml:space="preserve">Quang Vo: </w:t>
+      </w:r>
+      <w:r>
+        <w:rPr>
+          <w:rFonts w:ascii="Times" w:hAnsi="Times"/>
+          <w:szCs w:val="30"/>
+        </w:rPr>
+        <w:t xml:space="preserve">Quang </w:t>
+      </w:r>
+      <w:r>
+        <w:rPr>
+          <w:rFonts w:ascii="Times" w:hAnsi="Times"/>
+          <w:szCs w:val="30"/>
+        </w:rPr>
+        <w:t xml:space="preserve">wrote the Documentation </w:t>
+      </w:r>
+      <w:r>
+        <w:rPr>
+          <w:rFonts w:ascii="Times" w:hAnsi="Times"/>
+          <w:szCs w:val="30"/>
+        </w:rPr>
+        <w:t>Log based on th</w:t>
+      </w:r>
+      <w:r>
+        <w:rPr>
+          <w:rFonts w:ascii="Times" w:hAnsi="Times"/>
+          <w:szCs w:val="30"/>
+        </w:rPr>
+        <w:t>e</w:t>
+      </w:r>
+      <w:r>
+        <w:rPr>
+          <w:rFonts w:ascii="Times" w:hAnsi="Times"/>
+          <w:szCs w:val="30"/>
+        </w:rPr>
+        <w:t xml:space="preserve"> components</w:t>
+      </w:r>
+      <w:r>
+        <w:rPr>
+          <w:rFonts w:ascii="Times" w:hAnsi="Times"/>
+          <w:szCs w:val="30"/>
+        </w:rPr>
+        <w:t xml:space="preserve"> a</w:t>
+      </w:r>
+      <w:r>
+        <w:rPr>
+          <w:rFonts w:ascii="Times" w:hAnsi="Times"/>
+          <w:szCs w:val="30"/>
+        </w:rPr>
+        <w:t xml:space="preserve">nd </w:t>
+      </w:r>
+      <w:r>
+        <w:rPr>
+          <w:rFonts w:ascii="Times" w:hAnsi="Times"/>
+          <w:szCs w:val="30"/>
+        </w:rPr>
+        <w:t>methods</w:t>
+      </w:r>
+      <w:r>
+        <w:rPr>
+          <w:rFonts w:ascii="Times" w:hAnsi="Times"/>
+          <w:szCs w:val="30"/>
+        </w:rPr>
+        <w:t xml:space="preserve"> </w:t>
+      </w:r>
+      <w:r>
+        <w:rPr>
+          <w:rFonts w:ascii="Times" w:hAnsi="Times"/>
+          <w:szCs w:val="30"/>
+        </w:rPr>
+        <w:t xml:space="preserve">we </w:t>
+      </w:r>
+      <w:r>
+        <w:rPr>
+          <w:rFonts w:ascii="Times" w:hAnsi="Times"/>
+          <w:szCs w:val="30"/>
+        </w:rPr>
+        <w:t>changed, and the parts</w:t>
+      </w:r>
+      <w:r>
+        <w:rPr>
+          <w:rFonts w:ascii="Times" w:hAnsi="Times"/>
+          <w:szCs w:val="30"/>
+        </w:rPr>
+        <w:t xml:space="preserve"> we removed</w:t>
+      </w:r>
+      <w:r>
+        <w:rPr>
+          <w:rFonts w:ascii="Times" w:hAnsi="Times"/>
+          <w:szCs w:val="30"/>
+        </w:rPr>
+        <w:t xml:space="preserve"> that </w:t>
+      </w:r>
+      <w:r>
+        <w:rPr>
+          <w:rFonts w:ascii="Times" w:hAnsi="Times"/>
+          <w:szCs w:val="30"/>
+        </w:rPr>
+        <w:t>were</w:t>
+      </w:r>
+      <w:r>
+        <w:rPr>
+          <w:rFonts w:ascii="Times" w:hAnsi="Times"/>
+          <w:szCs w:val="30"/>
+        </w:rPr>
+        <w:t xml:space="preserve"> no longer use</w:t>
+      </w:r>
+      <w:r>
+        <w:rPr>
+          <w:rFonts w:ascii="Times" w:hAnsi="Times"/>
+          <w:szCs w:val="30"/>
+        </w:rPr>
+        <w:t>d</w:t>
+      </w:r>
+      <w:r>
+        <w:rPr>
+          <w:rFonts w:ascii="Times" w:hAnsi="Times"/>
+          <w:szCs w:val="30"/>
+        </w:rPr>
+        <w:t xml:space="preserve"> for the new interface.</w:t>
+      </w:r>
+      <w:r>
+        <w:rPr>
+          <w:rFonts w:ascii="Times" w:hAnsi="Times"/>
+          <w:szCs w:val="30"/>
+        </w:rPr>
+        <w:t xml:space="preserve"> Also, </w:t>
+      </w:r>
+      <w:r>
+        <w:rPr>
+          <w:rFonts w:ascii="Times" w:hAnsi="Times"/>
+          <w:szCs w:val="30"/>
+        </w:rPr>
+        <w:t xml:space="preserve">Quang </w:t>
+      </w:r>
+      <w:r>
+        <w:rPr>
+          <w:rFonts w:ascii="Times" w:hAnsi="Times"/>
+          <w:szCs w:val="30"/>
+        </w:rPr>
+        <w:t>wrote the collaboration summary, added some comments, and added quick fixes to the source code.</w:t>
+      </w:r>
+    </w:p>
+    <w:p>
+      <w:pPr>
+        <w:rPr>
+          <w:rFonts w:ascii="Times" w:hAnsi="Times"/>
+          <w:szCs w:val="30"/>
+        </w:rPr>
+      </w:pPr>
+    </w:p>
+    <w:p>
+      <w:pPr>
+        <w:rPr>
+          <w:rFonts w:ascii="Times" w:hAnsi="Times"/>
+          <w:szCs w:val="30"/>
+        </w:rPr>
+      </w:pPr>
+    </w:p>
+    <w:p>
+      <w:pPr>
+        <w:jc w:val="center"/>
+        <w:rPr>
+          <w:rFonts w:ascii="Times" w:hAnsi="Times"/>
+          <w:b/>
+          <w:sz w:val="28"/>
+        </w:rPr>
+      </w:pPr>
+    </w:p>
+    <w:p>
+      <w:pPr>
+        <w:rPr>
+          <w:rFonts w:ascii="Times" w:hAnsi="Times"/>
+        </w:rPr>
+      </w:pPr>
+    </w:p>
+    <w:p>
+      <w:pPr>
+        <w:rPr>
+          <w:rFonts w:ascii="Times" w:hAnsi="Times"/>
+        </w:rPr>
+      </w:pPr>
+    </w:p>
+    <w:p>
+      <w:pPr>
+        <w:rPr>
+          <w:rFonts w:ascii="Times" w:hAnsi="Times"/>
+        </w:rPr>
+      </w:pPr>
     </w:p>
     <w:p>
       <w:pPr>
@@ -1183,9 +2151,235 @@
 <file path=word/numbering.xml><?xml version="1.0" encoding="utf-8"?>
 <w:numbering xmlns:wpc="http://schemas.microsoft.com/office/word/2010/wordprocessingCanvas" xmlns:cx="http://schemas.microsoft.com/office/drawing/2014/chartex" xmlns:cx1="http://schemas.microsoft.com/office/drawing/2015/9/8/chartex" xmlns:cx2="http://schemas.microsoft.com/office/drawing/2015/10/21/chartex" xmlns:cx3="http://schemas.microsoft.com/office/drawing/2016/5/9/chartex" xmlns:cx4="http://schemas.microsoft.com/office/drawing/2016/5/10/chartex" xmlns:cx5="http://schemas.microsoft.com/office/drawing/2016/5/11/chartex" xmlns:cx6="http://schemas.microsoft.com/office/drawing/2016/5/12/chartex" xmlns:cx7="http://schemas.microsoft.com/office/drawing/2016/5/13/chartex" xmlns:cx8="http://schemas.microsoft.com/office/drawing/2016/5/14/chartex" xmlns:mc="http://schemas.openxmlformats.org/markup-compatibility/2006" xmlns:aink="http://schemas.microsoft.com/office/drawing/2016/ink" xmlns:am3d="http://schemas.microsoft.com/office/drawing/2017/model3d" xmlns:o="urn:schemas-microsoft-com:office:office" xmlns:r="http://schemas.openxmlformats.org/officeDocument/2006/relationships" xmlns:m="http://schemas.openxmlformats.org/officeDocument/2006/math" xmlns:v="urn:schemas-microsoft-com:vml" xmlns:wp14="http://schemas.microsoft.com/office/word/2010/wordprocessingDrawing" xmlns:wp="http://schemas.openxmlformats.org/drawingml/2006/wordprocessingDrawing" xmlns:w10="urn:schemas-microsoft-com:office:word" xmlns:w="http://schemas.openxmlformats.org/wordprocessingml/2006/main" xmlns:w14="http://schemas.microsoft.com/office/word/2010/wordml" xmlns:w15="http://schemas.microsoft.com/office/word/2012/wordml" xmlns:w16cid="http://schemas.microsoft.com/office/word/2016/wordml/cid" xmlns:w16se="http://schemas.microsoft.com/office/word/2015/wordml/symex" xmlns:wpg="http://schemas.microsoft.com/office/word/2010/wordprocessingGroup" xmlns:wpi="http://schemas.microsoft.com/office/word/2010/wordprocessingInk" xmlns:wne="http://schemas.microsoft.com/office/word/2006/wordml" xmlns:wps="http://schemas.microsoft.com/office/word/2010/wordprocessingShape" mc:Ignorable="w14 w15 w16se w16cid wp14">
   <w:abstractNum w:abstractNumId="0" w15:restartNumberingAfterBreak="0">
+    <w:nsid w:val="078A6DB3"/>
+    <w:multiLevelType w:val="hybridMultilevel"/>
+    <w:tmpl w:val="E4AE8EE2"/>
+    <w:lvl w:ilvl="0" w:tplc="04090001">
+      <w:start w:val="1"/>
+      <w:numFmt w:val="bullet"/>
+      <w:lvlText w:val=""/>
+      <w:lvlJc w:val="left"/>
+      <w:pPr>
+        <w:ind w:left="720" w:hanging="360"/>
+      </w:pPr>
+      <w:rPr>
+        <w:rFonts w:ascii="Symbol" w:hAnsi="Symbol" w:hint="default"/>
+      </w:rPr>
+    </w:lvl>
+    <w:lvl w:ilvl="1" w:tplc="04090003" w:tentative="1">
+      <w:start w:val="1"/>
+      <w:numFmt w:val="bullet"/>
+      <w:lvlText w:val="o"/>
+      <w:lvlJc w:val="left"/>
+      <w:pPr>
+        <w:ind w:left="1440" w:hanging="360"/>
+      </w:pPr>
+      <w:rPr>
+        <w:rFonts w:ascii="Courier New" w:hAnsi="Courier New" w:cs="Courier New" w:hint="default"/>
+      </w:rPr>
+    </w:lvl>
+    <w:lvl w:ilvl="2" w:tplc="04090005" w:tentative="1">
+      <w:start w:val="1"/>
+      <w:numFmt w:val="bullet"/>
+      <w:lvlText w:val=""/>
+      <w:lvlJc w:val="left"/>
+      <w:pPr>
+        <w:ind w:left="2160" w:hanging="360"/>
+      </w:pPr>
+      <w:rPr>
+        <w:rFonts w:ascii="Wingdings" w:hAnsi="Wingdings" w:hint="default"/>
+      </w:rPr>
+    </w:lvl>
+    <w:lvl w:ilvl="3" w:tplc="04090001" w:tentative="1">
+      <w:start w:val="1"/>
+      <w:numFmt w:val="bullet"/>
+      <w:lvlText w:val=""/>
+      <w:lvlJc w:val="left"/>
+      <w:pPr>
+        <w:ind w:left="2880" w:hanging="360"/>
+      </w:pPr>
+      <w:rPr>
+        <w:rFonts w:ascii="Symbol" w:hAnsi="Symbol" w:hint="default"/>
+      </w:rPr>
+    </w:lvl>
+    <w:lvl w:ilvl="4" w:tplc="04090003" w:tentative="1">
+      <w:start w:val="1"/>
+      <w:numFmt w:val="bullet"/>
+      <w:lvlText w:val="o"/>
+      <w:lvlJc w:val="left"/>
+      <w:pPr>
+        <w:ind w:left="3600" w:hanging="360"/>
+      </w:pPr>
+      <w:rPr>
+        <w:rFonts w:ascii="Courier New" w:hAnsi="Courier New" w:cs="Courier New" w:hint="default"/>
+      </w:rPr>
+    </w:lvl>
+    <w:lvl w:ilvl="5" w:tplc="04090005" w:tentative="1">
+      <w:start w:val="1"/>
+      <w:numFmt w:val="bullet"/>
+      <w:lvlText w:val=""/>
+      <w:lvlJc w:val="left"/>
+      <w:pPr>
+        <w:ind w:left="4320" w:hanging="360"/>
+      </w:pPr>
+      <w:rPr>
+        <w:rFonts w:ascii="Wingdings" w:hAnsi="Wingdings" w:hint="default"/>
+      </w:rPr>
+    </w:lvl>
+    <w:lvl w:ilvl="6" w:tplc="04090001" w:tentative="1">
+      <w:start w:val="1"/>
+      <w:numFmt w:val="bullet"/>
+      <w:lvlText w:val=""/>
+      <w:lvlJc w:val="left"/>
+      <w:pPr>
+        <w:ind w:left="5040" w:hanging="360"/>
+      </w:pPr>
+      <w:rPr>
+        <w:rFonts w:ascii="Symbol" w:hAnsi="Symbol" w:hint="default"/>
+      </w:rPr>
+    </w:lvl>
+    <w:lvl w:ilvl="7" w:tplc="04090003" w:tentative="1">
+      <w:start w:val="1"/>
+      <w:numFmt w:val="bullet"/>
+      <w:lvlText w:val="o"/>
+      <w:lvlJc w:val="left"/>
+      <w:pPr>
+        <w:ind w:left="5760" w:hanging="360"/>
+      </w:pPr>
+      <w:rPr>
+        <w:rFonts w:ascii="Courier New" w:hAnsi="Courier New" w:cs="Courier New" w:hint="default"/>
+      </w:rPr>
+    </w:lvl>
+    <w:lvl w:ilvl="8" w:tplc="04090005" w:tentative="1">
+      <w:start w:val="1"/>
+      <w:numFmt w:val="bullet"/>
+      <w:lvlText w:val=""/>
+      <w:lvlJc w:val="left"/>
+      <w:pPr>
+        <w:ind w:left="6480" w:hanging="360"/>
+      </w:pPr>
+      <w:rPr>
+        <w:rFonts w:ascii="Wingdings" w:hAnsi="Wingdings" w:hint="default"/>
+      </w:rPr>
+    </w:lvl>
+  </w:abstractNum>
+  <w:abstractNum w:abstractNumId="1" w15:restartNumberingAfterBreak="0">
+    <w:nsid w:val="323B4850"/>
+    <w:multiLevelType w:val="hybridMultilevel"/>
+    <w:tmpl w:val="BA8893A8"/>
+    <w:lvl w:ilvl="0" w:tplc="04090001">
+      <w:start w:val="1"/>
+      <w:numFmt w:val="bullet"/>
+      <w:lvlText w:val=""/>
+      <w:lvlJc w:val="left"/>
+      <w:pPr>
+        <w:ind w:left="775" w:hanging="360"/>
+      </w:pPr>
+      <w:rPr>
+        <w:rFonts w:ascii="Symbol" w:hAnsi="Symbol" w:hint="default"/>
+      </w:rPr>
+    </w:lvl>
+    <w:lvl w:ilvl="1" w:tplc="04090003" w:tentative="1">
+      <w:start w:val="1"/>
+      <w:numFmt w:val="bullet"/>
+      <w:lvlText w:val="o"/>
+      <w:lvlJc w:val="left"/>
+      <w:pPr>
+        <w:ind w:left="1495" w:hanging="360"/>
+      </w:pPr>
+      <w:rPr>
+        <w:rFonts w:ascii="Courier New" w:hAnsi="Courier New" w:cs="Courier New" w:hint="default"/>
+      </w:rPr>
+    </w:lvl>
+    <w:lvl w:ilvl="2" w:tplc="04090005" w:tentative="1">
+      <w:start w:val="1"/>
+      <w:numFmt w:val="bullet"/>
+      <w:lvlText w:val=""/>
+      <w:lvlJc w:val="left"/>
+      <w:pPr>
+        <w:ind w:left="2215" w:hanging="360"/>
+      </w:pPr>
+      <w:rPr>
+        <w:rFonts w:ascii="Wingdings" w:hAnsi="Wingdings" w:hint="default"/>
+      </w:rPr>
+    </w:lvl>
+    <w:lvl w:ilvl="3" w:tplc="04090001" w:tentative="1">
+      <w:start w:val="1"/>
+      <w:numFmt w:val="bullet"/>
+      <w:lvlText w:val=""/>
+      <w:lvlJc w:val="left"/>
+      <w:pPr>
+        <w:ind w:left="2935" w:hanging="360"/>
+      </w:pPr>
+      <w:rPr>
+        <w:rFonts w:ascii="Symbol" w:hAnsi="Symbol" w:hint="default"/>
+      </w:rPr>
+    </w:lvl>
+    <w:lvl w:ilvl="4" w:tplc="04090003" w:tentative="1">
+      <w:start w:val="1"/>
+      <w:numFmt w:val="bullet"/>
+      <w:lvlText w:val="o"/>
+      <w:lvlJc w:val="left"/>
+      <w:pPr>
+        <w:ind w:left="3655" w:hanging="360"/>
+      </w:pPr>
+      <w:rPr>
+        <w:rFonts w:ascii="Courier New" w:hAnsi="Courier New" w:cs="Courier New" w:hint="default"/>
+      </w:rPr>
+    </w:lvl>
+    <w:lvl w:ilvl="5" w:tplc="04090005" w:tentative="1">
+      <w:start w:val="1"/>
+      <w:numFmt w:val="bullet"/>
+      <w:lvlText w:val=""/>
+      <w:lvlJc w:val="left"/>
+      <w:pPr>
+        <w:ind w:left="4375" w:hanging="360"/>
+      </w:pPr>
+      <w:rPr>
+        <w:rFonts w:ascii="Wingdings" w:hAnsi="Wingdings" w:hint="default"/>
+      </w:rPr>
+    </w:lvl>
+    <w:lvl w:ilvl="6" w:tplc="04090001" w:tentative="1">
+      <w:start w:val="1"/>
+      <w:numFmt w:val="bullet"/>
+      <w:lvlText w:val=""/>
+      <w:lvlJc w:val="left"/>
+      <w:pPr>
+        <w:ind w:left="5095" w:hanging="360"/>
+      </w:pPr>
+      <w:rPr>
+        <w:rFonts w:ascii="Symbol" w:hAnsi="Symbol" w:hint="default"/>
+      </w:rPr>
+    </w:lvl>
+    <w:lvl w:ilvl="7" w:tplc="04090003" w:tentative="1">
+      <w:start w:val="1"/>
+      <w:numFmt w:val="bullet"/>
+      <w:lvlText w:val="o"/>
+      <w:lvlJc w:val="left"/>
+      <w:pPr>
+        <w:ind w:left="5815" w:hanging="360"/>
+      </w:pPr>
+      <w:rPr>
+        <w:rFonts w:ascii="Courier New" w:hAnsi="Courier New" w:cs="Courier New" w:hint="default"/>
+      </w:rPr>
+    </w:lvl>
+    <w:lvl w:ilvl="8" w:tplc="04090005" w:tentative="1">
+      <w:start w:val="1"/>
+      <w:numFmt w:val="bullet"/>
+      <w:lvlText w:val=""/>
+      <w:lvlJc w:val="left"/>
+      <w:pPr>
+        <w:ind w:left="6535" w:hanging="360"/>
+      </w:pPr>
+      <w:rPr>
+        <w:rFonts w:ascii="Wingdings" w:hAnsi="Wingdings" w:hint="default"/>
+      </w:rPr>
+    </w:lvl>
+  </w:abstractNum>
+  <w:abstractNum w:abstractNumId="2" w15:restartNumberingAfterBreak="0">
     <w:nsid w:val="37557801"/>
     <w:multiLevelType w:val="hybridMultilevel"/>
-    <w:tmpl w:val="6464C394"/>
+    <w:tmpl w:val="C8783864"/>
     <w:lvl w:ilvl="0" w:tplc="CA18814A">
       <w:numFmt w:val="bullet"/>
       <w:lvlText w:val="-"/>
@@ -1294,7 +2488,7 @@
       </w:rPr>
     </w:lvl>
   </w:abstractNum>
-  <w:abstractNum w:abstractNumId="1" w15:restartNumberingAfterBreak="0">
+  <w:abstractNum w:abstractNumId="3" w15:restartNumberingAfterBreak="0">
     <w:nsid w:val="3C0955AA"/>
     <w:multiLevelType w:val="hybridMultilevel"/>
     <w:tmpl w:val="82A80744"/>
@@ -1407,7 +2601,345 @@
       </w:rPr>
     </w:lvl>
   </w:abstractNum>
-  <w:abstractNum w:abstractNumId="2" w15:restartNumberingAfterBreak="0">
+  <w:abstractNum w:abstractNumId="4" w15:restartNumberingAfterBreak="0">
+    <w:nsid w:val="3E771D00"/>
+    <w:multiLevelType w:val="hybridMultilevel"/>
+    <w:tmpl w:val="840090C8"/>
+    <w:lvl w:ilvl="0" w:tplc="04090001">
+      <w:start w:val="1"/>
+      <w:numFmt w:val="bullet"/>
+      <w:lvlText w:val=""/>
+      <w:lvlJc w:val="left"/>
+      <w:pPr>
+        <w:ind w:left="720" w:hanging="360"/>
+      </w:pPr>
+      <w:rPr>
+        <w:rFonts w:ascii="Symbol" w:hAnsi="Symbol" w:hint="default"/>
+      </w:rPr>
+    </w:lvl>
+    <w:lvl w:ilvl="1" w:tplc="04090003" w:tentative="1">
+      <w:start w:val="1"/>
+      <w:numFmt w:val="bullet"/>
+      <w:lvlText w:val="o"/>
+      <w:lvlJc w:val="left"/>
+      <w:pPr>
+        <w:ind w:left="1440" w:hanging="360"/>
+      </w:pPr>
+      <w:rPr>
+        <w:rFonts w:ascii="Courier New" w:hAnsi="Courier New" w:cs="Courier New" w:hint="default"/>
+      </w:rPr>
+    </w:lvl>
+    <w:lvl w:ilvl="2" w:tplc="04090005" w:tentative="1">
+      <w:start w:val="1"/>
+      <w:numFmt w:val="bullet"/>
+      <w:lvlText w:val=""/>
+      <w:lvlJc w:val="left"/>
+      <w:pPr>
+        <w:ind w:left="2160" w:hanging="360"/>
+      </w:pPr>
+      <w:rPr>
+        <w:rFonts w:ascii="Wingdings" w:hAnsi="Wingdings" w:hint="default"/>
+      </w:rPr>
+    </w:lvl>
+    <w:lvl w:ilvl="3" w:tplc="04090001" w:tentative="1">
+      <w:start w:val="1"/>
+      <w:numFmt w:val="bullet"/>
+      <w:lvlText w:val=""/>
+      <w:lvlJc w:val="left"/>
+      <w:pPr>
+        <w:ind w:left="2880" w:hanging="360"/>
+      </w:pPr>
+      <w:rPr>
+        <w:rFonts w:ascii="Symbol" w:hAnsi="Symbol" w:hint="default"/>
+      </w:rPr>
+    </w:lvl>
+    <w:lvl w:ilvl="4" w:tplc="04090003" w:tentative="1">
+      <w:start w:val="1"/>
+      <w:numFmt w:val="bullet"/>
+      <w:lvlText w:val="o"/>
+      <w:lvlJc w:val="left"/>
+      <w:pPr>
+        <w:ind w:left="3600" w:hanging="360"/>
+      </w:pPr>
+      <w:rPr>
+        <w:rFonts w:ascii="Courier New" w:hAnsi="Courier New" w:cs="Courier New" w:hint="default"/>
+      </w:rPr>
+    </w:lvl>
+    <w:lvl w:ilvl="5" w:tplc="04090005" w:tentative="1">
+      <w:start w:val="1"/>
+      <w:numFmt w:val="bullet"/>
+      <w:lvlText w:val=""/>
+      <w:lvlJc w:val="left"/>
+      <w:pPr>
+        <w:ind w:left="4320" w:hanging="360"/>
+      </w:pPr>
+      <w:rPr>
+        <w:rFonts w:ascii="Wingdings" w:hAnsi="Wingdings" w:hint="default"/>
+      </w:rPr>
+    </w:lvl>
+    <w:lvl w:ilvl="6" w:tplc="04090001" w:tentative="1">
+      <w:start w:val="1"/>
+      <w:numFmt w:val="bullet"/>
+      <w:lvlText w:val=""/>
+      <w:lvlJc w:val="left"/>
+      <w:pPr>
+        <w:ind w:left="5040" w:hanging="360"/>
+      </w:pPr>
+      <w:rPr>
+        <w:rFonts w:ascii="Symbol" w:hAnsi="Symbol" w:hint="default"/>
+      </w:rPr>
+    </w:lvl>
+    <w:lvl w:ilvl="7" w:tplc="04090003" w:tentative="1">
+      <w:start w:val="1"/>
+      <w:numFmt w:val="bullet"/>
+      <w:lvlText w:val="o"/>
+      <w:lvlJc w:val="left"/>
+      <w:pPr>
+        <w:ind w:left="5760" w:hanging="360"/>
+      </w:pPr>
+      <w:rPr>
+        <w:rFonts w:ascii="Courier New" w:hAnsi="Courier New" w:cs="Courier New" w:hint="default"/>
+      </w:rPr>
+    </w:lvl>
+    <w:lvl w:ilvl="8" w:tplc="04090005" w:tentative="1">
+      <w:start w:val="1"/>
+      <w:numFmt w:val="bullet"/>
+      <w:lvlText w:val=""/>
+      <w:lvlJc w:val="left"/>
+      <w:pPr>
+        <w:ind w:left="6480" w:hanging="360"/>
+      </w:pPr>
+      <w:rPr>
+        <w:rFonts w:ascii="Wingdings" w:hAnsi="Wingdings" w:hint="default"/>
+      </w:rPr>
+    </w:lvl>
+  </w:abstractNum>
+  <w:abstractNum w:abstractNumId="5" w15:restartNumberingAfterBreak="0">
+    <w:nsid w:val="524741D6"/>
+    <w:multiLevelType w:val="hybridMultilevel"/>
+    <w:tmpl w:val="EF483554"/>
+    <w:lvl w:ilvl="0" w:tplc="04090001">
+      <w:start w:val="1"/>
+      <w:numFmt w:val="bullet"/>
+      <w:lvlText w:val=""/>
+      <w:lvlJc w:val="left"/>
+      <w:pPr>
+        <w:ind w:left="1800" w:hanging="360"/>
+      </w:pPr>
+      <w:rPr>
+        <w:rFonts w:ascii="Symbol" w:hAnsi="Symbol" w:hint="default"/>
+      </w:rPr>
+    </w:lvl>
+    <w:lvl w:ilvl="1" w:tplc="04090003" w:tentative="1">
+      <w:start w:val="1"/>
+      <w:numFmt w:val="bullet"/>
+      <w:lvlText w:val="o"/>
+      <w:lvlJc w:val="left"/>
+      <w:pPr>
+        <w:ind w:left="2520" w:hanging="360"/>
+      </w:pPr>
+      <w:rPr>
+        <w:rFonts w:ascii="Courier New" w:hAnsi="Courier New" w:cs="Courier New" w:hint="default"/>
+      </w:rPr>
+    </w:lvl>
+    <w:lvl w:ilvl="2" w:tplc="04090005" w:tentative="1">
+      <w:start w:val="1"/>
+      <w:numFmt w:val="bullet"/>
+      <w:lvlText w:val=""/>
+      <w:lvlJc w:val="left"/>
+      <w:pPr>
+        <w:ind w:left="3240" w:hanging="360"/>
+      </w:pPr>
+      <w:rPr>
+        <w:rFonts w:ascii="Wingdings" w:hAnsi="Wingdings" w:hint="default"/>
+      </w:rPr>
+    </w:lvl>
+    <w:lvl w:ilvl="3" w:tplc="04090001" w:tentative="1">
+      <w:start w:val="1"/>
+      <w:numFmt w:val="bullet"/>
+      <w:lvlText w:val=""/>
+      <w:lvlJc w:val="left"/>
+      <w:pPr>
+        <w:ind w:left="3960" w:hanging="360"/>
+      </w:pPr>
+      <w:rPr>
+        <w:rFonts w:ascii="Symbol" w:hAnsi="Symbol" w:hint="default"/>
+      </w:rPr>
+    </w:lvl>
+    <w:lvl w:ilvl="4" w:tplc="04090003" w:tentative="1">
+      <w:start w:val="1"/>
+      <w:numFmt w:val="bullet"/>
+      <w:lvlText w:val="o"/>
+      <w:lvlJc w:val="left"/>
+      <w:pPr>
+        <w:ind w:left="4680" w:hanging="360"/>
+      </w:pPr>
+      <w:rPr>
+        <w:rFonts w:ascii="Courier New" w:hAnsi="Courier New" w:cs="Courier New" w:hint="default"/>
+      </w:rPr>
+    </w:lvl>
+    <w:lvl w:ilvl="5" w:tplc="04090005" w:tentative="1">
+      <w:start w:val="1"/>
+      <w:numFmt w:val="bullet"/>
+      <w:lvlText w:val=""/>
+      <w:lvlJc w:val="left"/>
+      <w:pPr>
+        <w:ind w:left="5400" w:hanging="360"/>
+      </w:pPr>
+      <w:rPr>
+        <w:rFonts w:ascii="Wingdings" w:hAnsi="Wingdings" w:hint="default"/>
+      </w:rPr>
+    </w:lvl>
+    <w:lvl w:ilvl="6" w:tplc="04090001" w:tentative="1">
+      <w:start w:val="1"/>
+      <w:numFmt w:val="bullet"/>
+      <w:lvlText w:val=""/>
+      <w:lvlJc w:val="left"/>
+      <w:pPr>
+        <w:ind w:left="6120" w:hanging="360"/>
+      </w:pPr>
+      <w:rPr>
+        <w:rFonts w:ascii="Symbol" w:hAnsi="Symbol" w:hint="default"/>
+      </w:rPr>
+    </w:lvl>
+    <w:lvl w:ilvl="7" w:tplc="04090003" w:tentative="1">
+      <w:start w:val="1"/>
+      <w:numFmt w:val="bullet"/>
+      <w:lvlText w:val="o"/>
+      <w:lvlJc w:val="left"/>
+      <w:pPr>
+        <w:ind w:left="6840" w:hanging="360"/>
+      </w:pPr>
+      <w:rPr>
+        <w:rFonts w:ascii="Courier New" w:hAnsi="Courier New" w:cs="Courier New" w:hint="default"/>
+      </w:rPr>
+    </w:lvl>
+    <w:lvl w:ilvl="8" w:tplc="04090005" w:tentative="1">
+      <w:start w:val="1"/>
+      <w:numFmt w:val="bullet"/>
+      <w:lvlText w:val=""/>
+      <w:lvlJc w:val="left"/>
+      <w:pPr>
+        <w:ind w:left="7560" w:hanging="360"/>
+      </w:pPr>
+      <w:rPr>
+        <w:rFonts w:ascii="Wingdings" w:hAnsi="Wingdings" w:hint="default"/>
+      </w:rPr>
+    </w:lvl>
+  </w:abstractNum>
+  <w:abstractNum w:abstractNumId="6" w15:restartNumberingAfterBreak="0">
+    <w:nsid w:val="5596202D"/>
+    <w:multiLevelType w:val="hybridMultilevel"/>
+    <w:tmpl w:val="30B60DBE"/>
+    <w:lvl w:ilvl="0" w:tplc="B5A8936E">
+      <w:numFmt w:val="bullet"/>
+      <w:lvlText w:val="-"/>
+      <w:lvlJc w:val="left"/>
+      <w:pPr>
+        <w:ind w:left="1440" w:hanging="360"/>
+      </w:pPr>
+      <w:rPr>
+        <w:rFonts w:ascii="Calibri" w:eastAsiaTheme="minorHAnsi" w:hAnsi="Calibri" w:cs="Calibri" w:hint="default"/>
+      </w:rPr>
+    </w:lvl>
+    <w:lvl w:ilvl="1" w:tplc="04090003" w:tentative="1">
+      <w:start w:val="1"/>
+      <w:numFmt w:val="bullet"/>
+      <w:lvlText w:val="o"/>
+      <w:lvlJc w:val="left"/>
+      <w:pPr>
+        <w:ind w:left="2160" w:hanging="360"/>
+      </w:pPr>
+      <w:rPr>
+        <w:rFonts w:ascii="Courier New" w:hAnsi="Courier New" w:cs="Courier New" w:hint="default"/>
+      </w:rPr>
+    </w:lvl>
+    <w:lvl w:ilvl="2" w:tplc="04090005" w:tentative="1">
+      <w:start w:val="1"/>
+      <w:numFmt w:val="bullet"/>
+      <w:lvlText w:val=""/>
+      <w:lvlJc w:val="left"/>
+      <w:pPr>
+        <w:ind w:left="2880" w:hanging="360"/>
+      </w:pPr>
+      <w:rPr>
+        <w:rFonts w:ascii="Wingdings" w:hAnsi="Wingdings" w:hint="default"/>
+      </w:rPr>
+    </w:lvl>
+    <w:lvl w:ilvl="3" w:tplc="04090001" w:tentative="1">
+      <w:start w:val="1"/>
+      <w:numFmt w:val="bullet"/>
+      <w:lvlText w:val=""/>
+      <w:lvlJc w:val="left"/>
+      <w:pPr>
+        <w:ind w:left="3600" w:hanging="360"/>
+      </w:pPr>
+      <w:rPr>
+        <w:rFonts w:ascii="Symbol" w:hAnsi="Symbol" w:hint="default"/>
+      </w:rPr>
+    </w:lvl>
+    <w:lvl w:ilvl="4" w:tplc="04090003" w:tentative="1">
+      <w:start w:val="1"/>
+      <w:numFmt w:val="bullet"/>
+      <w:lvlText w:val="o"/>
+      <w:lvlJc w:val="left"/>
+      <w:pPr>
+        <w:ind w:left="4320" w:hanging="360"/>
+      </w:pPr>
+      <w:rPr>
+        <w:rFonts w:ascii="Courier New" w:hAnsi="Courier New" w:cs="Courier New" w:hint="default"/>
+      </w:rPr>
+    </w:lvl>
+    <w:lvl w:ilvl="5" w:tplc="04090005" w:tentative="1">
+      <w:start w:val="1"/>
+      <w:numFmt w:val="bullet"/>
+      <w:lvlText w:val=""/>
+      <w:lvlJc w:val="left"/>
+      <w:pPr>
+        <w:ind w:left="5040" w:hanging="360"/>
+      </w:pPr>
+      <w:rPr>
+        <w:rFonts w:ascii="Wingdings" w:hAnsi="Wingdings" w:hint="default"/>
+      </w:rPr>
+    </w:lvl>
+    <w:lvl w:ilvl="6" w:tplc="04090001" w:tentative="1">
+      <w:start w:val="1"/>
+      <w:numFmt w:val="bullet"/>
+      <w:lvlText w:val=""/>
+      <w:lvlJc w:val="left"/>
+      <w:pPr>
+        <w:ind w:left="5760" w:hanging="360"/>
+      </w:pPr>
+      <w:rPr>
+        <w:rFonts w:ascii="Symbol" w:hAnsi="Symbol" w:hint="default"/>
+      </w:rPr>
+    </w:lvl>
+    <w:lvl w:ilvl="7" w:tplc="04090003" w:tentative="1">
+      <w:start w:val="1"/>
+      <w:numFmt w:val="bullet"/>
+      <w:lvlText w:val="o"/>
+      <w:lvlJc w:val="left"/>
+      <w:pPr>
+        <w:ind w:left="6480" w:hanging="360"/>
+      </w:pPr>
+      <w:rPr>
+        <w:rFonts w:ascii="Courier New" w:hAnsi="Courier New" w:cs="Courier New" w:hint="default"/>
+      </w:rPr>
+    </w:lvl>
+    <w:lvl w:ilvl="8" w:tplc="04090005" w:tentative="1">
+      <w:start w:val="1"/>
+      <w:numFmt w:val="bullet"/>
+      <w:lvlText w:val=""/>
+      <w:lvlJc w:val="left"/>
+      <w:pPr>
+        <w:ind w:left="7200" w:hanging="360"/>
+      </w:pPr>
+      <w:rPr>
+        <w:rFonts w:ascii="Wingdings" w:hAnsi="Wingdings" w:hint="default"/>
+      </w:rPr>
+    </w:lvl>
+  </w:abstractNum>
+  <w:abstractNum w:abstractNumId="7" w15:restartNumberingAfterBreak="0">
     <w:nsid w:val="5B2B41D9"/>
     <w:multiLevelType w:val="hybridMultilevel"/>
     <w:tmpl w:val="00BC851E"/>
@@ -1520,7 +3052,7 @@
       </w:rPr>
     </w:lvl>
   </w:abstractNum>
-  <w:abstractNum w:abstractNumId="3" w15:restartNumberingAfterBreak="0">
+  <w:abstractNum w:abstractNumId="8" w15:restartNumberingAfterBreak="0">
     <w:nsid w:val="5FE47DA9"/>
     <w:multiLevelType w:val="hybridMultilevel"/>
     <w:tmpl w:val="1E16A85A"/>
@@ -1633,17 +3165,147 @@
       </w:rPr>
     </w:lvl>
   </w:abstractNum>
+  <w:abstractNum w:abstractNumId="9" w15:restartNumberingAfterBreak="0">
+    <w:nsid w:val="78D30DB1"/>
+    <w:multiLevelType w:val="hybridMultilevel"/>
+    <w:tmpl w:val="02F6199E"/>
+    <w:lvl w:ilvl="0" w:tplc="B5A8936E">
+      <w:numFmt w:val="bullet"/>
+      <w:lvlText w:val="-"/>
+      <w:lvlJc w:val="left"/>
+      <w:pPr>
+        <w:ind w:left="720" w:hanging="360"/>
+      </w:pPr>
+      <w:rPr>
+        <w:rFonts w:ascii="Calibri" w:eastAsiaTheme="minorHAnsi" w:hAnsi="Calibri" w:cs="Calibri" w:hint="default"/>
+      </w:rPr>
+    </w:lvl>
+    <w:lvl w:ilvl="1" w:tplc="04090003" w:tentative="1">
+      <w:start w:val="1"/>
+      <w:numFmt w:val="bullet"/>
+      <w:lvlText w:val="o"/>
+      <w:lvlJc w:val="left"/>
+      <w:pPr>
+        <w:ind w:left="1440" w:hanging="360"/>
+      </w:pPr>
+      <w:rPr>
+        <w:rFonts w:ascii="Courier New" w:hAnsi="Courier New" w:cs="Courier New" w:hint="default"/>
+      </w:rPr>
+    </w:lvl>
+    <w:lvl w:ilvl="2" w:tplc="04090005" w:tentative="1">
+      <w:start w:val="1"/>
+      <w:numFmt w:val="bullet"/>
+      <w:lvlText w:val=""/>
+      <w:lvlJc w:val="left"/>
+      <w:pPr>
+        <w:ind w:left="2160" w:hanging="360"/>
+      </w:pPr>
+      <w:rPr>
+        <w:rFonts w:ascii="Wingdings" w:hAnsi="Wingdings" w:hint="default"/>
+      </w:rPr>
+    </w:lvl>
+    <w:lvl w:ilvl="3" w:tplc="04090001" w:tentative="1">
+      <w:start w:val="1"/>
+      <w:numFmt w:val="bullet"/>
+      <w:lvlText w:val=""/>
+      <w:lvlJc w:val="left"/>
+      <w:pPr>
+        <w:ind w:left="2880" w:hanging="360"/>
+      </w:pPr>
+      <w:rPr>
+        <w:rFonts w:ascii="Symbol" w:hAnsi="Symbol" w:hint="default"/>
+      </w:rPr>
+    </w:lvl>
+    <w:lvl w:ilvl="4" w:tplc="04090003" w:tentative="1">
+      <w:start w:val="1"/>
+      <w:numFmt w:val="bullet"/>
+      <w:lvlText w:val="o"/>
+      <w:lvlJc w:val="left"/>
+      <w:pPr>
+        <w:ind w:left="3600" w:hanging="360"/>
+      </w:pPr>
+      <w:rPr>
+        <w:rFonts w:ascii="Courier New" w:hAnsi="Courier New" w:cs="Courier New" w:hint="default"/>
+      </w:rPr>
+    </w:lvl>
+    <w:lvl w:ilvl="5" w:tplc="04090005" w:tentative="1">
+      <w:start w:val="1"/>
+      <w:numFmt w:val="bullet"/>
+      <w:lvlText w:val=""/>
+      <w:lvlJc w:val="left"/>
+      <w:pPr>
+        <w:ind w:left="4320" w:hanging="360"/>
+      </w:pPr>
+      <w:rPr>
+        <w:rFonts w:ascii="Wingdings" w:hAnsi="Wingdings" w:hint="default"/>
+      </w:rPr>
+    </w:lvl>
+    <w:lvl w:ilvl="6" w:tplc="04090001" w:tentative="1">
+      <w:start w:val="1"/>
+      <w:numFmt w:val="bullet"/>
+      <w:lvlText w:val=""/>
+      <w:lvlJc w:val="left"/>
+      <w:pPr>
+        <w:ind w:left="5040" w:hanging="360"/>
+      </w:pPr>
+      <w:rPr>
+        <w:rFonts w:ascii="Symbol" w:hAnsi="Symbol" w:hint="default"/>
+      </w:rPr>
+    </w:lvl>
+    <w:lvl w:ilvl="7" w:tplc="04090003" w:tentative="1">
+      <w:start w:val="1"/>
+      <w:numFmt w:val="bullet"/>
+      <w:lvlText w:val="o"/>
+      <w:lvlJc w:val="left"/>
+      <w:pPr>
+        <w:ind w:left="5760" w:hanging="360"/>
+      </w:pPr>
+      <w:rPr>
+        <w:rFonts w:ascii="Courier New" w:hAnsi="Courier New" w:cs="Courier New" w:hint="default"/>
+      </w:rPr>
+    </w:lvl>
+    <w:lvl w:ilvl="8" w:tplc="04090005" w:tentative="1">
+      <w:start w:val="1"/>
+      <w:numFmt w:val="bullet"/>
+      <w:lvlText w:val=""/>
+      <w:lvlJc w:val="left"/>
+      <w:pPr>
+        <w:ind w:left="6480" w:hanging="360"/>
+      </w:pPr>
+      <w:rPr>
+        <w:rFonts w:ascii="Wingdings" w:hAnsi="Wingdings" w:hint="default"/>
+      </w:rPr>
+    </w:lvl>
+  </w:abstractNum>
   <w:num w:numId="1">
+    <w:abstractNumId w:val="8"/>
+  </w:num>
+  <w:num w:numId="2">
     <w:abstractNumId w:val="3"/>
   </w:num>
-  <w:num w:numId="2">
+  <w:num w:numId="3">
+    <w:abstractNumId w:val="2"/>
+  </w:num>
+  <w:num w:numId="4">
+    <w:abstractNumId w:val="7"/>
+  </w:num>
+  <w:num w:numId="5">
+    <w:abstractNumId w:val="9"/>
+  </w:num>
+  <w:num w:numId="6">
+    <w:abstractNumId w:val="5"/>
+  </w:num>
+  <w:num w:numId="7">
+    <w:abstractNumId w:val="0"/>
+  </w:num>
+  <w:num w:numId="8">
     <w:abstractNumId w:val="1"/>
   </w:num>
-  <w:num w:numId="3">
-    <w:abstractNumId w:val="0"/>
+  <w:num w:numId="9">
+    <w:abstractNumId w:val="4"/>
   </w:num>
-  <w:num w:numId="4">
-    <w:abstractNumId w:val="2"/>
+  <w:num w:numId="10">
+    <w:abstractNumId w:val="6"/>
   </w:num>
 </w:numbering>
 </file>
@@ -2080,6 +3742,29 @@
       <w:contextualSpacing/>
     </w:pPr>
   </w:style>
+  <w:style w:type="character" w:styleId="Hyperlink">
+    <w:name w:val="Hyperlink"/>
+    <w:basedOn w:val="DefaultParagraphFont"/>
+    <w:uiPriority w:val="99"/>
+    <w:unhideWhenUsed/>
+    <w:rsid w:val="0039388E"/>
+    <w:rPr>
+      <w:color w:val="0563C1" w:themeColor="hyperlink"/>
+      <w:u w:val="single"/>
+    </w:rPr>
+  </w:style>
+  <w:style w:type="character" w:styleId="UnresolvedMention">
+    <w:name w:val="Unresolved Mention"/>
+    <w:basedOn w:val="DefaultParagraphFont"/>
+    <w:uiPriority w:val="99"/>
+    <w:semiHidden/>
+    <w:unhideWhenUsed/>
+    <w:rsid w:val="0039388E"/>
+    <w:rPr>
+      <w:color w:val="605E5C"/>
+      <w:shd w:val="clear" w:color="auto" w:fill="E1DFDD"/>
+    </w:rPr>
+  </w:style>
 </w:styles>
 </file>
 

</xml_diff>